<commit_message>
Upadate December 1 2022
</commit_message>
<xml_diff>
--- a/dplyr_pivot_table.docx
+++ b/dplyr_pivot_table.docx
@@ -3096,8 +3096,6 @@
         </w:rPr>
         <w:t>) a plot.</w:t>
       </w:r>
-      <w:bookmarkStart w:id="0" w:name="_GoBack"/>
-      <w:bookmarkEnd w:id="0"/>
     </w:p>
     <w:p>
       <w:pPr>
@@ -4128,6 +4126,275 @@
           <w:szCs w:val="20"/>
         </w:rPr>
       </w:pPr>
+    </w:p>
+    <w:p>
+      <w:pPr>
+        <w:shd w:val="clear" w:color="auto" w:fill="FFFFFF" w:themeFill="background1"/>
+        <w:rPr>
+          <w:rFonts w:eastAsia="NanumGothic"/>
+          <w:szCs w:val="20"/>
+        </w:rPr>
+      </w:pPr>
+      <w:r>
+        <w:rPr>
+          <w:rFonts w:eastAsia="NanumGothic"/>
+          <w:szCs w:val="20"/>
+        </w:rPr>
+        <w:t xml:space="preserve">How to publish </w:t>
+      </w:r>
+      <w:r>
+        <w:rPr>
+          <w:rFonts w:eastAsia="NanumGothic"/>
+          <w:szCs w:val="20"/>
+        </w:rPr>
+        <w:t>Quarto using terminal:</w:t>
+      </w:r>
+    </w:p>
+    <w:p>
+      <w:pPr>
+        <w:shd w:val="clear" w:color="auto" w:fill="FFFFFF" w:themeFill="background1"/>
+        <w:rPr>
+          <w:rFonts w:eastAsia="NanumGothic"/>
+          <w:szCs w:val="20"/>
+        </w:rPr>
+      </w:pPr>
+      <w:r>
+        <w:rPr>
+          <w:rFonts w:eastAsia="NanumGothic"/>
+          <w:szCs w:val="20"/>
+        </w:rPr>
+        <w:t>quarto publish quarto-pub</w:t>
+      </w:r>
+    </w:p>
+    <w:p>
+      <w:pPr>
+        <w:shd w:val="clear" w:color="auto" w:fill="FFFFFF" w:themeFill="background1"/>
+        <w:rPr>
+          <w:rFonts w:eastAsia="NanumGothic"/>
+          <w:szCs w:val="20"/>
+        </w:rPr>
+      </w:pPr>
+    </w:p>
+    <w:p>
+      <w:pPr>
+        <w:shd w:val="clear" w:color="auto" w:fill="FFFFFF" w:themeFill="background1"/>
+        <w:rPr>
+          <w:rFonts w:eastAsia="NanumGothic"/>
+          <w:szCs w:val="20"/>
+        </w:rPr>
+      </w:pPr>
+      <w:bookmarkStart w:id="0" w:name="_GoBack"/>
+      <w:r>
+        <w:rPr>
+          <w:rFonts w:eastAsia="NanumGothic"/>
+          <w:szCs w:val="20"/>
+        </w:rPr>
+        <w:t>library(</w:t>
+      </w:r>
+      <w:proofErr w:type="spellStart"/>
+      <w:r>
+        <w:rPr>
+          <w:rFonts w:eastAsia="NanumGothic"/>
+          <w:szCs w:val="20"/>
+        </w:rPr>
+        <w:t>gt</w:t>
+      </w:r>
+      <w:proofErr w:type="spellEnd"/>
+      <w:r>
+        <w:rPr>
+          <w:rFonts w:eastAsia="NanumGothic"/>
+          <w:szCs w:val="20"/>
+        </w:rPr>
+        <w:t>)</w:t>
+      </w:r>
+    </w:p>
+    <w:p>
+      <w:pPr>
+        <w:shd w:val="clear" w:color="auto" w:fill="FFFFFF" w:themeFill="background1"/>
+        <w:rPr>
+          <w:rFonts w:eastAsia="NanumGothic"/>
+          <w:szCs w:val="20"/>
+        </w:rPr>
+      </w:pPr>
+      <w:proofErr w:type="spellStart"/>
+      <w:r>
+        <w:rPr>
+          <w:rFonts w:eastAsia="NanumGothic"/>
+          <w:szCs w:val="20"/>
+        </w:rPr>
+        <w:t>exibble</w:t>
+      </w:r>
+      <w:proofErr w:type="spellEnd"/>
+      <w:r>
+        <w:rPr>
+          <w:rFonts w:eastAsia="NanumGothic"/>
+          <w:szCs w:val="20"/>
+        </w:rPr>
+        <w:t xml:space="preserve"> %&gt;%</w:t>
+      </w:r>
+    </w:p>
+    <w:p>
+      <w:pPr>
+        <w:shd w:val="clear" w:color="auto" w:fill="FFFFFF" w:themeFill="background1"/>
+        <w:rPr>
+          <w:rFonts w:eastAsia="NanumGothic"/>
+          <w:szCs w:val="20"/>
+        </w:rPr>
+      </w:pPr>
+      <w:r>
+        <w:rPr>
+          <w:rFonts w:eastAsia="NanumGothic"/>
+          <w:szCs w:val="20"/>
+        </w:rPr>
+        <w:t xml:space="preserve">  </w:t>
+      </w:r>
+      <w:proofErr w:type="spellStart"/>
+      <w:proofErr w:type="gramStart"/>
+      <w:r>
+        <w:rPr>
+          <w:rFonts w:eastAsia="NanumGothic"/>
+          <w:szCs w:val="20"/>
+        </w:rPr>
+        <w:t>gt</w:t>
+      </w:r>
+      <w:proofErr w:type="spellEnd"/>
+      <w:r>
+        <w:rPr>
+          <w:rFonts w:eastAsia="NanumGothic"/>
+          <w:szCs w:val="20"/>
+        </w:rPr>
+        <w:t>(</w:t>
+      </w:r>
+      <w:proofErr w:type="gramEnd"/>
+      <w:r>
+        <w:rPr>
+          <w:rFonts w:eastAsia="NanumGothic"/>
+          <w:szCs w:val="20"/>
+        </w:rPr>
+        <w:t>) %&gt;%</w:t>
+      </w:r>
+    </w:p>
+    <w:p>
+      <w:pPr>
+        <w:shd w:val="clear" w:color="auto" w:fill="FFFFFF" w:themeFill="background1"/>
+        <w:rPr>
+          <w:rFonts w:eastAsia="NanumGothic"/>
+          <w:szCs w:val="20"/>
+        </w:rPr>
+      </w:pPr>
+      <w:r>
+        <w:rPr>
+          <w:rFonts w:eastAsia="NanumGothic"/>
+          <w:szCs w:val="20"/>
+        </w:rPr>
+        <w:t xml:space="preserve">  </w:t>
+      </w:r>
+      <w:proofErr w:type="spellStart"/>
+      <w:r>
+        <w:rPr>
+          <w:rFonts w:eastAsia="NanumGothic"/>
+          <w:szCs w:val="20"/>
+        </w:rPr>
+        <w:t>fmt_</w:t>
+      </w:r>
+      <w:proofErr w:type="gramStart"/>
+      <w:r>
+        <w:rPr>
+          <w:rFonts w:eastAsia="NanumGothic"/>
+          <w:szCs w:val="20"/>
+        </w:rPr>
+        <w:t>number</w:t>
+      </w:r>
+      <w:proofErr w:type="spellEnd"/>
+      <w:r>
+        <w:rPr>
+          <w:rFonts w:eastAsia="NanumGothic"/>
+          <w:szCs w:val="20"/>
+        </w:rPr>
+        <w:t>(</w:t>
+      </w:r>
+      <w:proofErr w:type="gramEnd"/>
+    </w:p>
+    <w:p>
+      <w:pPr>
+        <w:shd w:val="clear" w:color="auto" w:fill="FFFFFF" w:themeFill="background1"/>
+        <w:rPr>
+          <w:rFonts w:eastAsia="NanumGothic"/>
+          <w:szCs w:val="20"/>
+        </w:rPr>
+      </w:pPr>
+      <w:r>
+        <w:rPr>
+          <w:rFonts w:eastAsia="NanumGothic"/>
+          <w:szCs w:val="20"/>
+        </w:rPr>
+        <w:t xml:space="preserve">    columns = num,</w:t>
+      </w:r>
+    </w:p>
+    <w:p>
+      <w:pPr>
+        <w:shd w:val="clear" w:color="auto" w:fill="FFFFFF" w:themeFill="background1"/>
+        <w:rPr>
+          <w:rFonts w:eastAsia="NanumGothic"/>
+          <w:szCs w:val="20"/>
+        </w:rPr>
+      </w:pPr>
+      <w:r>
+        <w:rPr>
+          <w:rFonts w:eastAsia="NanumGothic"/>
+          <w:szCs w:val="20"/>
+        </w:rPr>
+        <w:t xml:space="preserve">    decimals = 3,</w:t>
+      </w:r>
+    </w:p>
+    <w:p>
+      <w:pPr>
+        <w:shd w:val="clear" w:color="auto" w:fill="FFFFFF" w:themeFill="background1"/>
+        <w:rPr>
+          <w:rFonts w:eastAsia="NanumGothic"/>
+          <w:szCs w:val="20"/>
+        </w:rPr>
+      </w:pPr>
+      <w:r>
+        <w:rPr>
+          <w:rFonts w:eastAsia="NanumGothic"/>
+          <w:szCs w:val="20"/>
+        </w:rPr>
+        <w:t xml:space="preserve">    </w:t>
+      </w:r>
+      <w:proofErr w:type="spellStart"/>
+      <w:r>
+        <w:rPr>
+          <w:rFonts w:eastAsia="NanumGothic"/>
+          <w:szCs w:val="20"/>
+        </w:rPr>
+        <w:t>use_seps</w:t>
+      </w:r>
+      <w:proofErr w:type="spellEnd"/>
+      <w:r>
+        <w:rPr>
+          <w:rFonts w:eastAsia="NanumGothic"/>
+          <w:szCs w:val="20"/>
+        </w:rPr>
+        <w:t xml:space="preserve"> = FLASE</w:t>
+      </w:r>
+    </w:p>
+    <w:p>
+      <w:pPr>
+        <w:shd w:val="clear" w:color="auto" w:fill="FFFFFF" w:themeFill="background1"/>
+        <w:rPr>
+          <w:rFonts w:eastAsia="NanumGothic"/>
+          <w:szCs w:val="20"/>
+        </w:rPr>
+      </w:pPr>
+      <w:r>
+        <w:rPr>
+          <w:rFonts w:eastAsia="NanumGothic"/>
+          <w:szCs w:val="20"/>
+        </w:rPr>
+        <w:t xml:space="preserve">  )</w:t>
+      </w:r>
+      <w:bookmarkEnd w:id="0"/>
     </w:p>
     <w:sectPr>
       <w:pgSz w:w="12240" w:h="15840"/>

</xml_diff>

<commit_message>
tyding - Dec 01 2022
</commit_message>
<xml_diff>
--- a/dplyr_pivot_table.docx
+++ b/dplyr_pivot_table.docx
@@ -629,16 +629,7 @@
           <w:spacing w:val="3"/>
           <w:bdr w:val="none" w:sz="0" w:space="0" w:color="auto" w:frame="1"/>
         </w:rPr>
-        <w:t>)</w:t>
-      </w:r>
-      <w:r>
-        <w:rPr>
-          <w:rStyle w:val="HTMLCode"/>
-          <w:rFonts w:ascii="NanumGothic" w:eastAsia="NanumGothic" w:hAnsi="NanumGothic"/>
-          <w:spacing w:val="3"/>
-          <w:bdr w:val="none" w:sz="0" w:space="0" w:color="auto" w:frame="1"/>
-        </w:rPr>
-        <w:t xml:space="preserve"> – to skip the first 4 line in the excel file</w:t>
+        <w:t>) – to skip the first 4 line in the excel file</w:t>
       </w:r>
     </w:p>
     <w:p/>
@@ -661,16 +652,7 @@
           <w:sz w:val="20"/>
           <w:szCs w:val="20"/>
         </w:rPr>
-        <w:t>T</w:t>
-      </w:r>
-      <w:r>
-        <w:rPr>
-          <w:rFonts w:ascii="NanumGothic" w:eastAsia="NanumGothic" w:hAnsi="NanumGothic" w:cs="Helvetica"/>
-          <w:spacing w:val="3"/>
-          <w:sz w:val="20"/>
-          <w:szCs w:val="20"/>
-        </w:rPr>
-        <w:t>o look at summary statistics we’ve used </w:t>
+        <w:t>To look at summary statistics we’ve used </w:t>
       </w:r>
       <w:r>
         <w:rPr>
@@ -4183,217 +4165,1518 @@
           <w:szCs w:val="20"/>
         </w:rPr>
       </w:pPr>
+      <w:r>
+        <w:rPr>
+          <w:rFonts w:eastAsia="NanumGothic"/>
+          <w:szCs w:val="20"/>
+        </w:rPr>
+        <w:t>library(</w:t>
+      </w:r>
+      <w:proofErr w:type="spellStart"/>
+      <w:r>
+        <w:rPr>
+          <w:rFonts w:eastAsia="NanumGothic"/>
+          <w:szCs w:val="20"/>
+        </w:rPr>
+        <w:t>gt</w:t>
+      </w:r>
+      <w:proofErr w:type="spellEnd"/>
+      <w:r>
+        <w:rPr>
+          <w:rFonts w:eastAsia="NanumGothic"/>
+          <w:szCs w:val="20"/>
+        </w:rPr>
+        <w:t>)</w:t>
+      </w:r>
+    </w:p>
+    <w:p>
+      <w:pPr>
+        <w:shd w:val="clear" w:color="auto" w:fill="FFFFFF" w:themeFill="background1"/>
+        <w:rPr>
+          <w:rFonts w:eastAsia="NanumGothic"/>
+          <w:szCs w:val="20"/>
+        </w:rPr>
+      </w:pPr>
+      <w:proofErr w:type="spellStart"/>
+      <w:r>
+        <w:rPr>
+          <w:rFonts w:eastAsia="NanumGothic"/>
+          <w:szCs w:val="20"/>
+        </w:rPr>
+        <w:t>exibble</w:t>
+      </w:r>
+      <w:proofErr w:type="spellEnd"/>
+      <w:r>
+        <w:rPr>
+          <w:rFonts w:eastAsia="NanumGothic"/>
+          <w:szCs w:val="20"/>
+        </w:rPr>
+        <w:t xml:space="preserve"> %&gt;%</w:t>
+      </w:r>
+    </w:p>
+    <w:p>
+      <w:pPr>
+        <w:shd w:val="clear" w:color="auto" w:fill="FFFFFF" w:themeFill="background1"/>
+        <w:rPr>
+          <w:rFonts w:eastAsia="NanumGothic"/>
+          <w:szCs w:val="20"/>
+        </w:rPr>
+      </w:pPr>
+      <w:r>
+        <w:rPr>
+          <w:rFonts w:eastAsia="NanumGothic"/>
+          <w:szCs w:val="20"/>
+        </w:rPr>
+        <w:t xml:space="preserve">  </w:t>
+      </w:r>
+      <w:proofErr w:type="spellStart"/>
+      <w:proofErr w:type="gramStart"/>
+      <w:r>
+        <w:rPr>
+          <w:rFonts w:eastAsia="NanumGothic"/>
+          <w:szCs w:val="20"/>
+        </w:rPr>
+        <w:t>gt</w:t>
+      </w:r>
+      <w:proofErr w:type="spellEnd"/>
+      <w:r>
+        <w:rPr>
+          <w:rFonts w:eastAsia="NanumGothic"/>
+          <w:szCs w:val="20"/>
+        </w:rPr>
+        <w:t>(</w:t>
+      </w:r>
+      <w:proofErr w:type="gramEnd"/>
+      <w:r>
+        <w:rPr>
+          <w:rFonts w:eastAsia="NanumGothic"/>
+          <w:szCs w:val="20"/>
+        </w:rPr>
+        <w:t>) %&gt;%</w:t>
+      </w:r>
+    </w:p>
+    <w:p>
+      <w:pPr>
+        <w:shd w:val="clear" w:color="auto" w:fill="FFFFFF" w:themeFill="background1"/>
+        <w:rPr>
+          <w:rFonts w:eastAsia="NanumGothic"/>
+          <w:szCs w:val="20"/>
+        </w:rPr>
+      </w:pPr>
+      <w:r>
+        <w:rPr>
+          <w:rFonts w:eastAsia="NanumGothic"/>
+          <w:szCs w:val="20"/>
+        </w:rPr>
+        <w:t xml:space="preserve">  </w:t>
+      </w:r>
+      <w:proofErr w:type="spellStart"/>
+      <w:r>
+        <w:rPr>
+          <w:rFonts w:eastAsia="NanumGothic"/>
+          <w:szCs w:val="20"/>
+        </w:rPr>
+        <w:t>fmt_</w:t>
+      </w:r>
+      <w:proofErr w:type="gramStart"/>
+      <w:r>
+        <w:rPr>
+          <w:rFonts w:eastAsia="NanumGothic"/>
+          <w:szCs w:val="20"/>
+        </w:rPr>
+        <w:t>number</w:t>
+      </w:r>
+      <w:proofErr w:type="spellEnd"/>
+      <w:r>
+        <w:rPr>
+          <w:rFonts w:eastAsia="NanumGothic"/>
+          <w:szCs w:val="20"/>
+        </w:rPr>
+        <w:t>(</w:t>
+      </w:r>
+      <w:proofErr w:type="gramEnd"/>
+    </w:p>
+    <w:p>
+      <w:pPr>
+        <w:shd w:val="clear" w:color="auto" w:fill="FFFFFF" w:themeFill="background1"/>
+        <w:rPr>
+          <w:rFonts w:eastAsia="NanumGothic"/>
+          <w:szCs w:val="20"/>
+        </w:rPr>
+      </w:pPr>
+      <w:r>
+        <w:rPr>
+          <w:rFonts w:eastAsia="NanumGothic"/>
+          <w:szCs w:val="20"/>
+        </w:rPr>
+        <w:t xml:space="preserve">    columns = num,</w:t>
+      </w:r>
+    </w:p>
+    <w:p>
+      <w:pPr>
+        <w:shd w:val="clear" w:color="auto" w:fill="FFFFFF" w:themeFill="background1"/>
+        <w:rPr>
+          <w:rFonts w:eastAsia="NanumGothic"/>
+          <w:szCs w:val="20"/>
+        </w:rPr>
+      </w:pPr>
+      <w:r>
+        <w:rPr>
+          <w:rFonts w:eastAsia="NanumGothic"/>
+          <w:szCs w:val="20"/>
+        </w:rPr>
+        <w:t xml:space="preserve">    decimals = 3,</w:t>
+      </w:r>
+    </w:p>
+    <w:p>
+      <w:pPr>
+        <w:shd w:val="clear" w:color="auto" w:fill="FFFFFF" w:themeFill="background1"/>
+        <w:rPr>
+          <w:rFonts w:eastAsia="NanumGothic"/>
+          <w:szCs w:val="20"/>
+        </w:rPr>
+      </w:pPr>
+      <w:r>
+        <w:rPr>
+          <w:rFonts w:eastAsia="NanumGothic"/>
+          <w:szCs w:val="20"/>
+        </w:rPr>
+        <w:t xml:space="preserve">    </w:t>
+      </w:r>
+      <w:proofErr w:type="spellStart"/>
+      <w:r>
+        <w:rPr>
+          <w:rFonts w:eastAsia="NanumGothic"/>
+          <w:szCs w:val="20"/>
+        </w:rPr>
+        <w:t>use_seps</w:t>
+      </w:r>
+      <w:proofErr w:type="spellEnd"/>
+      <w:r>
+        <w:rPr>
+          <w:rFonts w:eastAsia="NanumGothic"/>
+          <w:szCs w:val="20"/>
+        </w:rPr>
+        <w:t xml:space="preserve"> = FLASE</w:t>
+      </w:r>
+    </w:p>
+    <w:p>
+      <w:pPr>
+        <w:shd w:val="clear" w:color="auto" w:fill="FFFFFF" w:themeFill="background1"/>
+        <w:rPr>
+          <w:rFonts w:eastAsia="NanumGothic"/>
+          <w:szCs w:val="20"/>
+        </w:rPr>
+      </w:pPr>
+      <w:r>
+        <w:rPr>
+          <w:rFonts w:eastAsia="NanumGothic"/>
+          <w:szCs w:val="20"/>
+        </w:rPr>
+        <w:t xml:space="preserve">  )</w:t>
+      </w:r>
+    </w:p>
+    <w:p>
+      <w:pPr>
+        <w:pStyle w:val="Heading3"/>
+        <w:spacing w:before="0"/>
+        <w:rPr>
+          <w:rFonts w:ascii="NanumGothic" w:eastAsia="NanumGothic" w:hAnsi="NanumGothic" w:cs="Helvetica"/>
+          <w:color w:val="auto"/>
+          <w:spacing w:val="3"/>
+          <w:sz w:val="20"/>
+          <w:szCs w:val="20"/>
+        </w:rPr>
+      </w:pPr>
+      <w:proofErr w:type="spellStart"/>
+      <w:proofErr w:type="gramStart"/>
+      <w:r>
+        <w:rPr>
+          <w:rStyle w:val="HTMLCode"/>
+          <w:rFonts w:ascii="NanumGothic" w:eastAsia="NanumGothic" w:hAnsi="NanumGothic"/>
+          <w:color w:val="auto"/>
+          <w:spacing w:val="3"/>
+          <w:bdr w:val="none" w:sz="0" w:space="0" w:color="auto" w:frame="1"/>
+          <w:shd w:val="clear" w:color="auto" w:fill="F7F7F7"/>
+        </w:rPr>
+        <w:t>dplyr</w:t>
+      </w:r>
+      <w:proofErr w:type="spellEnd"/>
+      <w:r>
+        <w:rPr>
+          <w:rStyle w:val="HTMLCode"/>
+          <w:rFonts w:ascii="NanumGothic" w:eastAsia="NanumGothic" w:hAnsi="NanumGothic"/>
+          <w:color w:val="auto"/>
+          <w:spacing w:val="3"/>
+          <w:bdr w:val="none" w:sz="0" w:space="0" w:color="auto" w:frame="1"/>
+          <w:shd w:val="clear" w:color="auto" w:fill="F7F7F7"/>
+        </w:rPr>
+        <w:t>::</w:t>
+      </w:r>
+      <w:proofErr w:type="gramEnd"/>
+      <w:r>
+        <w:rPr>
+          <w:rStyle w:val="HTMLCode"/>
+          <w:rFonts w:ascii="NanumGothic" w:eastAsia="NanumGothic" w:hAnsi="NanumGothic"/>
+          <w:color w:val="auto"/>
+          <w:spacing w:val="3"/>
+          <w:bdr w:val="none" w:sz="0" w:space="0" w:color="auto" w:frame="1"/>
+          <w:shd w:val="clear" w:color="auto" w:fill="F7F7F7"/>
+        </w:rPr>
+        <w:t>count()</w:t>
+      </w:r>
+    </w:p>
+    <w:p>
+      <w:pPr>
+        <w:pStyle w:val="NormalWeb"/>
+        <w:spacing w:before="0" w:beforeAutospacing="0" w:after="0" w:afterAutospacing="0"/>
+        <w:rPr>
+          <w:rFonts w:ascii="NanumGothic" w:eastAsia="NanumGothic" w:hAnsi="NanumGothic" w:cs="Helvetica"/>
+          <w:spacing w:val="3"/>
+          <w:sz w:val="20"/>
+          <w:szCs w:val="20"/>
+        </w:rPr>
+      </w:pPr>
+      <w:r>
+        <w:rPr>
+          <w:rFonts w:ascii="NanumGothic" w:eastAsia="NanumGothic" w:hAnsi="NanumGothic" w:cs="Helvetica"/>
+          <w:spacing w:val="3"/>
+          <w:sz w:val="20"/>
+          <w:szCs w:val="20"/>
+        </w:rPr>
+        <w:t xml:space="preserve">Now that we’ve spent time with </w:t>
+      </w:r>
+      <w:proofErr w:type="spellStart"/>
+      <w:r>
+        <w:rPr>
+          <w:rFonts w:ascii="NanumGothic" w:eastAsia="NanumGothic" w:hAnsi="NanumGothic" w:cs="Helvetica"/>
+          <w:spacing w:val="3"/>
+          <w:sz w:val="20"/>
+          <w:szCs w:val="20"/>
+        </w:rPr>
+        <w:t>group_by</w:t>
+      </w:r>
+      <w:proofErr w:type="spellEnd"/>
+      <w:r>
+        <w:rPr>
+          <w:rFonts w:ascii="NanumGothic" w:eastAsia="NanumGothic" w:hAnsi="NanumGothic" w:cs="Helvetica"/>
+          <w:spacing w:val="3"/>
+          <w:sz w:val="20"/>
+          <w:szCs w:val="20"/>
+        </w:rPr>
+        <w:t xml:space="preserve"> %&gt;% summarize, there is a shortcut if you only want to summarize by count. This is with a function called </w:t>
+      </w:r>
+      <w:proofErr w:type="gramStart"/>
+      <w:r>
+        <w:rPr>
+          <w:rStyle w:val="HTMLCode"/>
+          <w:rFonts w:ascii="NanumGothic" w:eastAsia="NanumGothic" w:hAnsi="NanumGothic"/>
+          <w:spacing w:val="3"/>
+          <w:bdr w:val="none" w:sz="0" w:space="0" w:color="auto" w:frame="1"/>
+          <w:shd w:val="clear" w:color="auto" w:fill="F7F7F7"/>
+        </w:rPr>
+        <w:t>count(</w:t>
+      </w:r>
+      <w:proofErr w:type="gramEnd"/>
+      <w:r>
+        <w:rPr>
+          <w:rStyle w:val="HTMLCode"/>
+          <w:rFonts w:ascii="NanumGothic" w:eastAsia="NanumGothic" w:hAnsi="NanumGothic"/>
+          <w:spacing w:val="3"/>
+          <w:bdr w:val="none" w:sz="0" w:space="0" w:color="auto" w:frame="1"/>
+          <w:shd w:val="clear" w:color="auto" w:fill="F7F7F7"/>
+        </w:rPr>
+        <w:t>)</w:t>
+      </w:r>
+      <w:r>
+        <w:rPr>
+          <w:rFonts w:ascii="NanumGothic" w:eastAsia="NanumGothic" w:hAnsi="NanumGothic" w:cs="Helvetica"/>
+          <w:spacing w:val="3"/>
+          <w:sz w:val="20"/>
+          <w:szCs w:val="20"/>
+        </w:rPr>
+        <w:t xml:space="preserve">, and it will </w:t>
+      </w:r>
+      <w:proofErr w:type="spellStart"/>
+      <w:r>
+        <w:rPr>
+          <w:rFonts w:ascii="NanumGothic" w:eastAsia="NanumGothic" w:hAnsi="NanumGothic" w:cs="Helvetica"/>
+          <w:spacing w:val="3"/>
+          <w:sz w:val="20"/>
+          <w:szCs w:val="20"/>
+        </w:rPr>
+        <w:t>group_by</w:t>
+      </w:r>
+      <w:proofErr w:type="spellEnd"/>
+      <w:r>
+        <w:rPr>
+          <w:rFonts w:ascii="NanumGothic" w:eastAsia="NanumGothic" w:hAnsi="NanumGothic" w:cs="Helvetica"/>
+          <w:spacing w:val="3"/>
+          <w:sz w:val="20"/>
+          <w:szCs w:val="20"/>
+        </w:rPr>
+        <w:t xml:space="preserve"> your selected variable, count, and then also ungroup. It looks like this:</w:t>
+      </w:r>
+    </w:p>
+    <w:p>
+      <w:pPr>
+        <w:pStyle w:val="HTMLPreformatted"/>
+        <w:rPr>
+          <w:rStyle w:val="HTMLCode"/>
+          <w:rFonts w:ascii="NanumGothic" w:eastAsia="NanumGothic" w:hAnsi="NanumGothic"/>
+          <w:spacing w:val="3"/>
+          <w:bdr w:val="none" w:sz="0" w:space="0" w:color="auto" w:frame="1"/>
+        </w:rPr>
+      </w:pPr>
+      <w:r>
+        <w:rPr>
+          <w:rStyle w:val="HTMLCode"/>
+          <w:rFonts w:ascii="NanumGothic" w:eastAsia="NanumGothic" w:hAnsi="NanumGothic"/>
+          <w:spacing w:val="3"/>
+          <w:bdr w:val="none" w:sz="0" w:space="0" w:color="auto" w:frame="1"/>
+        </w:rPr>
+        <w:t xml:space="preserve">lobsters </w:t>
+      </w:r>
+      <w:r>
+        <w:rPr>
+          <w:rStyle w:val="sc"/>
+          <w:rFonts w:ascii="NanumGothic" w:eastAsia="NanumGothic" w:hAnsi="NanumGothic"/>
+          <w:spacing w:val="3"/>
+          <w:bdr w:val="none" w:sz="0" w:space="0" w:color="auto" w:frame="1"/>
+        </w:rPr>
+        <w:t>%&gt;%</w:t>
+      </w:r>
+    </w:p>
+    <w:p>
+      <w:pPr>
+        <w:pStyle w:val="HTMLPreformatted"/>
+        <w:rPr>
+          <w:rStyle w:val="HTMLCode"/>
+          <w:rFonts w:ascii="NanumGothic" w:eastAsia="NanumGothic" w:hAnsi="NanumGothic"/>
+          <w:spacing w:val="3"/>
+          <w:bdr w:val="none" w:sz="0" w:space="0" w:color="auto" w:frame="1"/>
+        </w:rPr>
+      </w:pPr>
+      <w:r>
+        <w:rPr>
+          <w:rStyle w:val="HTMLCode"/>
+          <w:rFonts w:ascii="NanumGothic" w:eastAsia="NanumGothic" w:hAnsi="NanumGothic"/>
+          <w:spacing w:val="3"/>
+          <w:bdr w:val="none" w:sz="0" w:space="0" w:color="auto" w:frame="1"/>
+        </w:rPr>
+        <w:t xml:space="preserve">  </w:t>
+      </w:r>
+      <w:proofErr w:type="gramStart"/>
+      <w:r>
+        <w:rPr>
+          <w:rStyle w:val="fu"/>
+          <w:rFonts w:ascii="NanumGothic" w:eastAsia="NanumGothic" w:hAnsi="NanumGothic"/>
+          <w:spacing w:val="3"/>
+          <w:bdr w:val="none" w:sz="0" w:space="0" w:color="auto" w:frame="1"/>
+        </w:rPr>
+        <w:t>count</w:t>
+      </w:r>
+      <w:r>
+        <w:rPr>
+          <w:rStyle w:val="HTMLCode"/>
+          <w:rFonts w:ascii="NanumGothic" w:eastAsia="NanumGothic" w:hAnsi="NanumGothic"/>
+          <w:spacing w:val="3"/>
+          <w:bdr w:val="none" w:sz="0" w:space="0" w:color="auto" w:frame="1"/>
+        </w:rPr>
+        <w:t>(</w:t>
+      </w:r>
+      <w:proofErr w:type="gramEnd"/>
+      <w:r>
+        <w:rPr>
+          <w:rStyle w:val="HTMLCode"/>
+          <w:rFonts w:ascii="NanumGothic" w:eastAsia="NanumGothic" w:hAnsi="NanumGothic"/>
+          <w:spacing w:val="3"/>
+          <w:bdr w:val="none" w:sz="0" w:space="0" w:color="auto" w:frame="1"/>
+        </w:rPr>
+        <w:t>site, year)</w:t>
+      </w:r>
+    </w:p>
+    <w:p>
+      <w:pPr>
+        <w:pStyle w:val="HTMLPreformatted"/>
+        <w:rPr>
+          <w:rStyle w:val="HTMLCode"/>
+          <w:rFonts w:ascii="NanumGothic" w:eastAsia="NanumGothic" w:hAnsi="NanumGothic"/>
+          <w:spacing w:val="3"/>
+          <w:bdr w:val="none" w:sz="0" w:space="0" w:color="auto" w:frame="1"/>
+        </w:rPr>
+      </w:pPr>
+    </w:p>
+    <w:p>
+      <w:pPr>
+        <w:pStyle w:val="HTMLPreformatted"/>
+        <w:rPr>
+          <w:rStyle w:val="HTMLCode"/>
+          <w:rFonts w:ascii="NanumGothic" w:eastAsia="NanumGothic" w:hAnsi="NanumGothic"/>
+          <w:spacing w:val="3"/>
+          <w:bdr w:val="none" w:sz="0" w:space="0" w:color="auto" w:frame="1"/>
+        </w:rPr>
+      </w:pPr>
+      <w:r>
+        <w:rPr>
+          <w:rStyle w:val="do"/>
+          <w:rFonts w:ascii="NanumGothic" w:eastAsia="NanumGothic" w:hAnsi="NanumGothic"/>
+          <w:i/>
+          <w:iCs/>
+          <w:spacing w:val="3"/>
+          <w:bdr w:val="none" w:sz="0" w:space="0" w:color="auto" w:frame="1"/>
+        </w:rPr>
+        <w:t>## This is the same as:</w:t>
+      </w:r>
+    </w:p>
+    <w:p>
+      <w:pPr>
+        <w:pStyle w:val="HTMLPreformatted"/>
+        <w:rPr>
+          <w:rStyle w:val="HTMLCode"/>
+          <w:rFonts w:ascii="NanumGothic" w:eastAsia="NanumGothic" w:hAnsi="NanumGothic"/>
+          <w:spacing w:val="3"/>
+          <w:bdr w:val="none" w:sz="0" w:space="0" w:color="auto" w:frame="1"/>
+        </w:rPr>
+      </w:pPr>
+      <w:r>
+        <w:rPr>
+          <w:rStyle w:val="HTMLCode"/>
+          <w:rFonts w:ascii="NanumGothic" w:eastAsia="NanumGothic" w:hAnsi="NanumGothic"/>
+          <w:spacing w:val="3"/>
+          <w:bdr w:val="none" w:sz="0" w:space="0" w:color="auto" w:frame="1"/>
+        </w:rPr>
+        <w:lastRenderedPageBreak/>
+        <w:t xml:space="preserve">lobsters </w:t>
+      </w:r>
+      <w:r>
+        <w:rPr>
+          <w:rStyle w:val="sc"/>
+          <w:rFonts w:ascii="NanumGothic" w:eastAsia="NanumGothic" w:hAnsi="NanumGothic"/>
+          <w:spacing w:val="3"/>
+          <w:bdr w:val="none" w:sz="0" w:space="0" w:color="auto" w:frame="1"/>
+        </w:rPr>
+        <w:t>%&gt;%</w:t>
+      </w:r>
+    </w:p>
+    <w:p>
+      <w:pPr>
+        <w:pStyle w:val="HTMLPreformatted"/>
+        <w:rPr>
+          <w:rStyle w:val="HTMLCode"/>
+          <w:rFonts w:ascii="NanumGothic" w:eastAsia="NanumGothic" w:hAnsi="NanumGothic"/>
+          <w:spacing w:val="3"/>
+          <w:bdr w:val="none" w:sz="0" w:space="0" w:color="auto" w:frame="1"/>
+        </w:rPr>
+      </w:pPr>
+      <w:r>
+        <w:rPr>
+          <w:rStyle w:val="HTMLCode"/>
+          <w:rFonts w:ascii="NanumGothic" w:eastAsia="NanumGothic" w:hAnsi="NanumGothic"/>
+          <w:spacing w:val="3"/>
+          <w:bdr w:val="none" w:sz="0" w:space="0" w:color="auto" w:frame="1"/>
+        </w:rPr>
+        <w:t xml:space="preserve">  </w:t>
+      </w:r>
+      <w:proofErr w:type="spellStart"/>
+      <w:r>
+        <w:rPr>
+          <w:rStyle w:val="fu"/>
+          <w:rFonts w:ascii="NanumGothic" w:eastAsia="NanumGothic" w:hAnsi="NanumGothic"/>
+          <w:spacing w:val="3"/>
+          <w:bdr w:val="none" w:sz="0" w:space="0" w:color="auto" w:frame="1"/>
+        </w:rPr>
+        <w:t>group_</w:t>
+      </w:r>
+      <w:proofErr w:type="gramStart"/>
+      <w:r>
+        <w:rPr>
+          <w:rStyle w:val="fu"/>
+          <w:rFonts w:ascii="NanumGothic" w:eastAsia="NanumGothic" w:hAnsi="NanumGothic"/>
+          <w:spacing w:val="3"/>
+          <w:bdr w:val="none" w:sz="0" w:space="0" w:color="auto" w:frame="1"/>
+        </w:rPr>
+        <w:t>by</w:t>
+      </w:r>
+      <w:proofErr w:type="spellEnd"/>
+      <w:r>
+        <w:rPr>
+          <w:rStyle w:val="HTMLCode"/>
+          <w:rFonts w:ascii="NanumGothic" w:eastAsia="NanumGothic" w:hAnsi="NanumGothic"/>
+          <w:spacing w:val="3"/>
+          <w:bdr w:val="none" w:sz="0" w:space="0" w:color="auto" w:frame="1"/>
+        </w:rPr>
+        <w:t>(</w:t>
+      </w:r>
+      <w:proofErr w:type="gramEnd"/>
+      <w:r>
+        <w:rPr>
+          <w:rStyle w:val="HTMLCode"/>
+          <w:rFonts w:ascii="NanumGothic" w:eastAsia="NanumGothic" w:hAnsi="NanumGothic"/>
+          <w:spacing w:val="3"/>
+          <w:bdr w:val="none" w:sz="0" w:space="0" w:color="auto" w:frame="1"/>
+        </w:rPr>
+        <w:t xml:space="preserve">site, year) </w:t>
+      </w:r>
+      <w:r>
+        <w:rPr>
+          <w:rStyle w:val="sc"/>
+          <w:rFonts w:ascii="NanumGothic" w:eastAsia="NanumGothic" w:hAnsi="NanumGothic"/>
+          <w:spacing w:val="3"/>
+          <w:bdr w:val="none" w:sz="0" w:space="0" w:color="auto" w:frame="1"/>
+        </w:rPr>
+        <w:t>%&gt;%</w:t>
+      </w:r>
+      <w:r>
+        <w:rPr>
+          <w:rStyle w:val="HTMLCode"/>
+          <w:rFonts w:ascii="NanumGothic" w:eastAsia="NanumGothic" w:hAnsi="NanumGothic"/>
+          <w:spacing w:val="3"/>
+          <w:bdr w:val="none" w:sz="0" w:space="0" w:color="auto" w:frame="1"/>
+        </w:rPr>
+        <w:t xml:space="preserve"> </w:t>
+      </w:r>
+    </w:p>
+    <w:p>
+      <w:pPr>
+        <w:pStyle w:val="HTMLPreformatted"/>
+        <w:rPr>
+          <w:rStyle w:val="HTMLCode"/>
+          <w:rFonts w:ascii="NanumGothic" w:eastAsia="NanumGothic" w:hAnsi="NanumGothic"/>
+          <w:spacing w:val="3"/>
+          <w:bdr w:val="none" w:sz="0" w:space="0" w:color="auto" w:frame="1"/>
+        </w:rPr>
+      </w:pPr>
+      <w:r>
+        <w:rPr>
+          <w:rStyle w:val="HTMLCode"/>
+          <w:rFonts w:ascii="NanumGothic" w:eastAsia="NanumGothic" w:hAnsi="NanumGothic"/>
+          <w:spacing w:val="3"/>
+          <w:bdr w:val="none" w:sz="0" w:space="0" w:color="auto" w:frame="1"/>
+        </w:rPr>
+        <w:t xml:space="preserve">  </w:t>
+      </w:r>
+      <w:proofErr w:type="gramStart"/>
+      <w:r>
+        <w:rPr>
+          <w:rStyle w:val="fu"/>
+          <w:rFonts w:ascii="NanumGothic" w:eastAsia="NanumGothic" w:hAnsi="NanumGothic"/>
+          <w:spacing w:val="3"/>
+          <w:bdr w:val="none" w:sz="0" w:space="0" w:color="auto" w:frame="1"/>
+        </w:rPr>
+        <w:t>summarize</w:t>
+      </w:r>
+      <w:r>
+        <w:rPr>
+          <w:rStyle w:val="HTMLCode"/>
+          <w:rFonts w:ascii="NanumGothic" w:eastAsia="NanumGothic" w:hAnsi="NanumGothic"/>
+          <w:spacing w:val="3"/>
+          <w:bdr w:val="none" w:sz="0" w:space="0" w:color="auto" w:frame="1"/>
+        </w:rPr>
+        <w:t>(</w:t>
+      </w:r>
+      <w:proofErr w:type="gramEnd"/>
+      <w:r>
+        <w:rPr>
+          <w:rStyle w:val="at"/>
+          <w:rFonts w:ascii="NanumGothic" w:eastAsia="NanumGothic" w:hAnsi="NanumGothic"/>
+          <w:spacing w:val="3"/>
+          <w:bdr w:val="none" w:sz="0" w:space="0" w:color="auto" w:frame="1"/>
+        </w:rPr>
+        <w:t>n =</w:t>
+      </w:r>
+      <w:r>
+        <w:rPr>
+          <w:rStyle w:val="HTMLCode"/>
+          <w:rFonts w:ascii="NanumGothic" w:eastAsia="NanumGothic" w:hAnsi="NanumGothic"/>
+          <w:spacing w:val="3"/>
+          <w:bdr w:val="none" w:sz="0" w:space="0" w:color="auto" w:frame="1"/>
+        </w:rPr>
+        <w:t xml:space="preserve"> </w:t>
+      </w:r>
+      <w:r>
+        <w:rPr>
+          <w:rStyle w:val="fu"/>
+          <w:rFonts w:ascii="NanumGothic" w:eastAsia="NanumGothic" w:hAnsi="NanumGothic"/>
+          <w:spacing w:val="3"/>
+          <w:bdr w:val="none" w:sz="0" w:space="0" w:color="auto" w:frame="1"/>
+        </w:rPr>
+        <w:t>n</w:t>
+      </w:r>
+      <w:r>
+        <w:rPr>
+          <w:rStyle w:val="HTMLCode"/>
+          <w:rFonts w:ascii="NanumGothic" w:eastAsia="NanumGothic" w:hAnsi="NanumGothic"/>
+          <w:spacing w:val="3"/>
+          <w:bdr w:val="none" w:sz="0" w:space="0" w:color="auto" w:frame="1"/>
+        </w:rPr>
+        <w:t xml:space="preserve">()) </w:t>
+      </w:r>
+      <w:r>
+        <w:rPr>
+          <w:rStyle w:val="sc"/>
+          <w:rFonts w:ascii="NanumGothic" w:eastAsia="NanumGothic" w:hAnsi="NanumGothic"/>
+          <w:spacing w:val="3"/>
+          <w:bdr w:val="none" w:sz="0" w:space="0" w:color="auto" w:frame="1"/>
+        </w:rPr>
+        <w:t>%&gt;%</w:t>
+      </w:r>
+    </w:p>
+    <w:p>
+      <w:pPr>
+        <w:pStyle w:val="HTMLPreformatted"/>
+        <w:rPr>
+          <w:rFonts w:ascii="NanumGothic" w:eastAsia="NanumGothic" w:hAnsi="NanumGothic"/>
+          <w:spacing w:val="3"/>
+        </w:rPr>
+      </w:pPr>
+      <w:r>
+        <w:rPr>
+          <w:rStyle w:val="HTMLCode"/>
+          <w:rFonts w:ascii="NanumGothic" w:eastAsia="NanumGothic" w:hAnsi="NanumGothic"/>
+          <w:spacing w:val="3"/>
+          <w:bdr w:val="none" w:sz="0" w:space="0" w:color="auto" w:frame="1"/>
+        </w:rPr>
+        <w:t xml:space="preserve">  </w:t>
+      </w:r>
+      <w:proofErr w:type="gramStart"/>
+      <w:r>
+        <w:rPr>
+          <w:rStyle w:val="fu"/>
+          <w:rFonts w:ascii="NanumGothic" w:eastAsia="NanumGothic" w:hAnsi="NanumGothic"/>
+          <w:spacing w:val="3"/>
+          <w:bdr w:val="none" w:sz="0" w:space="0" w:color="auto" w:frame="1"/>
+        </w:rPr>
+        <w:t>ungroup</w:t>
+      </w:r>
+      <w:r>
+        <w:rPr>
+          <w:rStyle w:val="HTMLCode"/>
+          <w:rFonts w:ascii="NanumGothic" w:eastAsia="NanumGothic" w:hAnsi="NanumGothic"/>
+          <w:spacing w:val="3"/>
+          <w:bdr w:val="none" w:sz="0" w:space="0" w:color="auto" w:frame="1"/>
+        </w:rPr>
+        <w:t>(</w:t>
+      </w:r>
+      <w:proofErr w:type="gramEnd"/>
+      <w:r>
+        <w:rPr>
+          <w:rStyle w:val="HTMLCode"/>
+          <w:rFonts w:ascii="NanumGothic" w:eastAsia="NanumGothic" w:hAnsi="NanumGothic"/>
+          <w:spacing w:val="3"/>
+          <w:bdr w:val="none" w:sz="0" w:space="0" w:color="auto" w:frame="1"/>
+        </w:rPr>
+        <w:t>)</w:t>
+      </w:r>
+    </w:p>
+    <w:p>
+      <w:pPr>
+        <w:pStyle w:val="NormalWeb"/>
+        <w:spacing w:before="0" w:beforeAutospacing="0" w:after="204" w:afterAutospacing="0"/>
+        <w:rPr>
+          <w:rFonts w:ascii="NanumGothic" w:eastAsia="NanumGothic" w:hAnsi="NanumGothic" w:cs="Helvetica"/>
+          <w:spacing w:val="3"/>
+          <w:sz w:val="20"/>
+          <w:szCs w:val="20"/>
+        </w:rPr>
+      </w:pPr>
+      <w:r>
+        <w:rPr>
+          <w:rFonts w:ascii="NanumGothic" w:eastAsia="NanumGothic" w:hAnsi="NanumGothic" w:cs="Helvetica"/>
+          <w:spacing w:val="3"/>
+          <w:sz w:val="20"/>
+          <w:szCs w:val="20"/>
+        </w:rPr>
+        <w:t xml:space="preserve">Hey, we could update our </w:t>
+      </w:r>
+      <w:proofErr w:type="spellStart"/>
+      <w:r>
+        <w:rPr>
+          <w:rFonts w:ascii="NanumGothic" w:eastAsia="NanumGothic" w:hAnsi="NanumGothic" w:cs="Helvetica"/>
+          <w:spacing w:val="3"/>
+          <w:sz w:val="20"/>
+          <w:szCs w:val="20"/>
+        </w:rPr>
+        <w:t>RMarkdown</w:t>
+      </w:r>
+      <w:proofErr w:type="spellEnd"/>
+      <w:r>
+        <w:rPr>
+          <w:rFonts w:ascii="NanumGothic" w:eastAsia="NanumGothic" w:hAnsi="NanumGothic" w:cs="Helvetica"/>
+          <w:spacing w:val="3"/>
+          <w:sz w:val="20"/>
+          <w:szCs w:val="20"/>
+        </w:rPr>
+        <w:t xml:space="preserve"> text knowing this: There are #r count(lobsters)# total lobsters included in this summary.</w:t>
+      </w:r>
+    </w:p>
+    <w:p>
+      <w:pPr>
+        <w:pStyle w:val="Heading2"/>
+        <w:spacing w:before="0"/>
+        <w:rPr>
+          <w:rFonts w:ascii="NanumGothic" w:eastAsia="NanumGothic" w:hAnsi="NanumGothic" w:cs="Helvetica"/>
+          <w:color w:val="auto"/>
+          <w:spacing w:val="3"/>
+          <w:sz w:val="20"/>
+          <w:szCs w:val="20"/>
+        </w:rPr>
+      </w:pPr>
+      <w:proofErr w:type="gramStart"/>
+      <w:r>
+        <w:rPr>
+          <w:rStyle w:val="HTMLCode"/>
+          <w:rFonts w:ascii="NanumGothic" w:eastAsia="NanumGothic" w:hAnsi="NanumGothic"/>
+          <w:color w:val="auto"/>
+          <w:spacing w:val="3"/>
+          <w:bdr w:val="none" w:sz="0" w:space="0" w:color="auto" w:frame="1"/>
+          <w:shd w:val="clear" w:color="auto" w:fill="F7F7F7"/>
+        </w:rPr>
+        <w:t>mutate(</w:t>
+      </w:r>
+      <w:proofErr w:type="gramEnd"/>
+      <w:r>
+        <w:rPr>
+          <w:rStyle w:val="HTMLCode"/>
+          <w:rFonts w:ascii="NanumGothic" w:eastAsia="NanumGothic" w:hAnsi="NanumGothic"/>
+          <w:color w:val="auto"/>
+          <w:spacing w:val="3"/>
+          <w:bdr w:val="none" w:sz="0" w:space="0" w:color="auto" w:frame="1"/>
+          <w:shd w:val="clear" w:color="auto" w:fill="F7F7F7"/>
+        </w:rPr>
+        <w:t>)</w:t>
+      </w:r>
+    </w:p>
+    <w:p>
+      <w:pPr>
+        <w:rPr>
+          <w:rFonts w:eastAsia="NanumGothic"/>
+          <w:szCs w:val="20"/>
+        </w:rPr>
+      </w:pPr>
+    </w:p>
+    <w:p>
+      <w:pPr>
+        <w:spacing w:after="0" w:line="240" w:lineRule="auto"/>
+        <w:rPr>
+          <w:rFonts w:eastAsia="NanumGothic" w:cs="Helvetica"/>
+          <w:spacing w:val="3"/>
+          <w:szCs w:val="20"/>
+        </w:rPr>
+      </w:pPr>
+      <w:r>
+        <w:rPr>
+          <w:rFonts w:eastAsia="NanumGothic" w:cs="Helvetica"/>
+          <w:spacing w:val="3"/>
+          <w:szCs w:val="20"/>
+        </w:rPr>
+        <w:t>There are a lot of times where you don’t want to summarize your data, but you do want to operate beyond the original data. This is often done by adding a column. We do this with the </w:t>
+      </w:r>
+      <w:proofErr w:type="gramStart"/>
+      <w:r>
+        <w:rPr>
+          <w:rFonts w:eastAsia="NanumGothic" w:cs="Courier New"/>
+          <w:spacing w:val="3"/>
+          <w:szCs w:val="20"/>
+          <w:bdr w:val="none" w:sz="0" w:space="0" w:color="auto" w:frame="1"/>
+          <w:shd w:val="clear" w:color="auto" w:fill="F7F7F7"/>
+        </w:rPr>
+        <w:t>mutate(</w:t>
+      </w:r>
+      <w:proofErr w:type="gramEnd"/>
+      <w:r>
+        <w:rPr>
+          <w:rFonts w:eastAsia="NanumGothic" w:cs="Courier New"/>
+          <w:spacing w:val="3"/>
+          <w:szCs w:val="20"/>
+          <w:bdr w:val="none" w:sz="0" w:space="0" w:color="auto" w:frame="1"/>
+          <w:shd w:val="clear" w:color="auto" w:fill="F7F7F7"/>
+        </w:rPr>
+        <w:t>)</w:t>
+      </w:r>
+      <w:r>
+        <w:rPr>
+          <w:rFonts w:eastAsia="NanumGothic" w:cs="Helvetica"/>
+          <w:spacing w:val="3"/>
+          <w:szCs w:val="20"/>
+        </w:rPr>
+        <w:t> function from </w:t>
+      </w:r>
+      <w:proofErr w:type="spellStart"/>
+      <w:r>
+        <w:rPr>
+          <w:rFonts w:eastAsia="NanumGothic" w:cs="Courier New"/>
+          <w:spacing w:val="3"/>
+          <w:szCs w:val="20"/>
+          <w:bdr w:val="none" w:sz="0" w:space="0" w:color="auto" w:frame="1"/>
+          <w:shd w:val="clear" w:color="auto" w:fill="F7F7F7"/>
+        </w:rPr>
+        <w:t>dplyr</w:t>
+      </w:r>
+      <w:proofErr w:type="spellEnd"/>
+      <w:r>
+        <w:rPr>
+          <w:rFonts w:eastAsia="NanumGothic" w:cs="Helvetica"/>
+          <w:spacing w:val="3"/>
+          <w:szCs w:val="20"/>
+        </w:rPr>
+        <w:t xml:space="preserve">. Let’s try this with our original </w:t>
+      </w:r>
+      <w:proofErr w:type="gramStart"/>
+      <w:r>
+        <w:rPr>
+          <w:rFonts w:eastAsia="NanumGothic" w:cs="Helvetica"/>
+          <w:spacing w:val="3"/>
+          <w:szCs w:val="20"/>
+        </w:rPr>
+        <w:t>lobsters</w:t>
+      </w:r>
+      <w:proofErr w:type="gramEnd"/>
+      <w:r>
+        <w:rPr>
+          <w:rFonts w:eastAsia="NanumGothic" w:cs="Helvetica"/>
+          <w:spacing w:val="3"/>
+          <w:szCs w:val="20"/>
+        </w:rPr>
+        <w:t xml:space="preserve"> data. The sizes are in millimeters but let’s say it was important for them to be in meters. We can add a column with this calculation:</w:t>
+      </w:r>
+    </w:p>
+    <w:p>
+      <w:pPr>
+        <w:tabs>
+          <w:tab w:val="left" w:pos="916"/>
+          <w:tab w:val="left" w:pos="1832"/>
+          <w:tab w:val="left" w:pos="2748"/>
+          <w:tab w:val="left" w:pos="3664"/>
+          <w:tab w:val="left" w:pos="4580"/>
+          <w:tab w:val="left" w:pos="5496"/>
+          <w:tab w:val="left" w:pos="6412"/>
+          <w:tab w:val="left" w:pos="7328"/>
+          <w:tab w:val="left" w:pos="8244"/>
+          <w:tab w:val="left" w:pos="9160"/>
+          <w:tab w:val="left" w:pos="10076"/>
+          <w:tab w:val="left" w:pos="10992"/>
+          <w:tab w:val="left" w:pos="11908"/>
+          <w:tab w:val="left" w:pos="12824"/>
+          <w:tab w:val="left" w:pos="13740"/>
+          <w:tab w:val="left" w:pos="14656"/>
+        </w:tabs>
+        <w:spacing w:after="0" w:line="240" w:lineRule="auto"/>
+        <w:rPr>
+          <w:rFonts w:eastAsia="NanumGothic" w:cs="Courier New"/>
+          <w:spacing w:val="3"/>
+          <w:szCs w:val="20"/>
+          <w:bdr w:val="none" w:sz="0" w:space="0" w:color="auto" w:frame="1"/>
+        </w:rPr>
+      </w:pPr>
+      <w:r>
+        <w:rPr>
+          <w:rFonts w:eastAsia="NanumGothic" w:cs="Courier New"/>
+          <w:spacing w:val="3"/>
+          <w:szCs w:val="20"/>
+          <w:bdr w:val="none" w:sz="0" w:space="0" w:color="auto" w:frame="1"/>
+        </w:rPr>
+        <w:t>lobsters %&gt;%</w:t>
+      </w:r>
+    </w:p>
+    <w:p>
+      <w:pPr>
+        <w:tabs>
+          <w:tab w:val="left" w:pos="916"/>
+          <w:tab w:val="left" w:pos="1832"/>
+          <w:tab w:val="left" w:pos="2748"/>
+          <w:tab w:val="left" w:pos="3664"/>
+          <w:tab w:val="left" w:pos="4580"/>
+          <w:tab w:val="left" w:pos="5496"/>
+          <w:tab w:val="left" w:pos="6412"/>
+          <w:tab w:val="left" w:pos="7328"/>
+          <w:tab w:val="left" w:pos="8244"/>
+          <w:tab w:val="left" w:pos="9160"/>
+          <w:tab w:val="left" w:pos="10076"/>
+          <w:tab w:val="left" w:pos="10992"/>
+          <w:tab w:val="left" w:pos="11908"/>
+          <w:tab w:val="left" w:pos="12824"/>
+          <w:tab w:val="left" w:pos="13740"/>
+          <w:tab w:val="left" w:pos="14656"/>
+        </w:tabs>
+        <w:spacing w:after="0" w:line="240" w:lineRule="auto"/>
+        <w:rPr>
+          <w:rFonts w:eastAsia="NanumGothic" w:cs="Courier New"/>
+          <w:spacing w:val="3"/>
+          <w:szCs w:val="20"/>
+        </w:rPr>
+      </w:pPr>
+      <w:r>
+        <w:rPr>
+          <w:rFonts w:eastAsia="NanumGothic" w:cs="Courier New"/>
+          <w:spacing w:val="3"/>
+          <w:szCs w:val="20"/>
+          <w:bdr w:val="none" w:sz="0" w:space="0" w:color="auto" w:frame="1"/>
+        </w:rPr>
+        <w:t xml:space="preserve">  </w:t>
+      </w:r>
+      <w:proofErr w:type="gramStart"/>
+      <w:r>
+        <w:rPr>
+          <w:rFonts w:eastAsia="NanumGothic" w:cs="Courier New"/>
+          <w:spacing w:val="3"/>
+          <w:szCs w:val="20"/>
+          <w:bdr w:val="none" w:sz="0" w:space="0" w:color="auto" w:frame="1"/>
+        </w:rPr>
+        <w:t>mutate(</w:t>
+      </w:r>
+      <w:proofErr w:type="spellStart"/>
+      <w:proofErr w:type="gramEnd"/>
+      <w:r>
+        <w:rPr>
+          <w:rFonts w:eastAsia="NanumGothic" w:cs="Courier New"/>
+          <w:spacing w:val="3"/>
+          <w:szCs w:val="20"/>
+          <w:bdr w:val="none" w:sz="0" w:space="0" w:color="auto" w:frame="1"/>
+        </w:rPr>
+        <w:t>size_m</w:t>
+      </w:r>
+      <w:proofErr w:type="spellEnd"/>
+      <w:r>
+        <w:rPr>
+          <w:rFonts w:eastAsia="NanumGothic" w:cs="Courier New"/>
+          <w:spacing w:val="3"/>
+          <w:szCs w:val="20"/>
+          <w:bdr w:val="none" w:sz="0" w:space="0" w:color="auto" w:frame="1"/>
+        </w:rPr>
+        <w:t xml:space="preserve"> = </w:t>
+      </w:r>
+      <w:proofErr w:type="spellStart"/>
+      <w:r>
+        <w:rPr>
+          <w:rFonts w:eastAsia="NanumGothic" w:cs="Courier New"/>
+          <w:spacing w:val="3"/>
+          <w:szCs w:val="20"/>
+          <w:bdr w:val="none" w:sz="0" w:space="0" w:color="auto" w:frame="1"/>
+        </w:rPr>
+        <w:t>size_mm</w:t>
+      </w:r>
+      <w:proofErr w:type="spellEnd"/>
+      <w:r>
+        <w:rPr>
+          <w:rFonts w:eastAsia="NanumGothic" w:cs="Courier New"/>
+          <w:spacing w:val="3"/>
+          <w:szCs w:val="20"/>
+          <w:bdr w:val="none" w:sz="0" w:space="0" w:color="auto" w:frame="1"/>
+        </w:rPr>
+        <w:t xml:space="preserve"> / 1000)</w:t>
+      </w:r>
+    </w:p>
+    <w:p>
+      <w:pPr>
+        <w:spacing w:after="0" w:line="240" w:lineRule="auto"/>
+        <w:rPr>
+          <w:rFonts w:eastAsia="NanumGothic" w:cs="Helvetica"/>
+          <w:spacing w:val="3"/>
+          <w:szCs w:val="20"/>
+        </w:rPr>
+      </w:pPr>
+      <w:r>
+        <w:rPr>
+          <w:rFonts w:eastAsia="NanumGothic" w:cs="Helvetica"/>
+          <w:spacing w:val="3"/>
+          <w:szCs w:val="20"/>
+        </w:rPr>
+        <w:t>If we want to add a column that has the same value repeated, we can pass it just one value, either a number or a character string (in quotes). And let’s save this as a variable called </w:t>
+      </w:r>
+      <w:proofErr w:type="spellStart"/>
+      <w:r>
+        <w:rPr>
+          <w:rFonts w:eastAsia="NanumGothic" w:cs="Courier New"/>
+          <w:spacing w:val="3"/>
+          <w:szCs w:val="20"/>
+          <w:bdr w:val="none" w:sz="0" w:space="0" w:color="auto" w:frame="1"/>
+          <w:shd w:val="clear" w:color="auto" w:fill="F7F7F7"/>
+        </w:rPr>
+        <w:t>lobsters_detailed</w:t>
+      </w:r>
+      <w:proofErr w:type="spellEnd"/>
+    </w:p>
+    <w:p>
+      <w:pPr>
+        <w:tabs>
+          <w:tab w:val="left" w:pos="916"/>
+          <w:tab w:val="left" w:pos="1832"/>
+          <w:tab w:val="left" w:pos="2748"/>
+          <w:tab w:val="left" w:pos="3664"/>
+          <w:tab w:val="left" w:pos="4580"/>
+          <w:tab w:val="left" w:pos="5496"/>
+          <w:tab w:val="left" w:pos="6412"/>
+          <w:tab w:val="left" w:pos="7328"/>
+          <w:tab w:val="left" w:pos="8244"/>
+          <w:tab w:val="left" w:pos="9160"/>
+          <w:tab w:val="left" w:pos="10076"/>
+          <w:tab w:val="left" w:pos="10992"/>
+          <w:tab w:val="left" w:pos="11908"/>
+          <w:tab w:val="left" w:pos="12824"/>
+          <w:tab w:val="left" w:pos="13740"/>
+          <w:tab w:val="left" w:pos="14656"/>
+        </w:tabs>
+        <w:spacing w:after="0" w:line="240" w:lineRule="auto"/>
+        <w:rPr>
+          <w:rFonts w:eastAsia="NanumGothic" w:cs="Courier New"/>
+          <w:spacing w:val="3"/>
+          <w:szCs w:val="20"/>
+          <w:bdr w:val="none" w:sz="0" w:space="0" w:color="auto" w:frame="1"/>
+        </w:rPr>
+      </w:pPr>
+      <w:proofErr w:type="spellStart"/>
+      <w:r>
+        <w:rPr>
+          <w:rFonts w:eastAsia="NanumGothic" w:cs="Courier New"/>
+          <w:spacing w:val="3"/>
+          <w:szCs w:val="20"/>
+          <w:bdr w:val="none" w:sz="0" w:space="0" w:color="auto" w:frame="1"/>
+        </w:rPr>
+        <w:t>lobsters_detailed</w:t>
+      </w:r>
+      <w:proofErr w:type="spellEnd"/>
+      <w:r>
+        <w:rPr>
+          <w:rFonts w:eastAsia="NanumGothic" w:cs="Courier New"/>
+          <w:spacing w:val="3"/>
+          <w:szCs w:val="20"/>
+          <w:bdr w:val="none" w:sz="0" w:space="0" w:color="auto" w:frame="1"/>
+        </w:rPr>
+        <w:t xml:space="preserve"> &lt;- lobsters %&gt;%</w:t>
+      </w:r>
+    </w:p>
+    <w:p>
+      <w:pPr>
+        <w:tabs>
+          <w:tab w:val="left" w:pos="916"/>
+          <w:tab w:val="left" w:pos="1832"/>
+          <w:tab w:val="left" w:pos="2748"/>
+          <w:tab w:val="left" w:pos="3664"/>
+          <w:tab w:val="left" w:pos="4580"/>
+          <w:tab w:val="left" w:pos="5496"/>
+          <w:tab w:val="left" w:pos="6412"/>
+          <w:tab w:val="left" w:pos="7328"/>
+          <w:tab w:val="left" w:pos="8244"/>
+          <w:tab w:val="left" w:pos="9160"/>
+          <w:tab w:val="left" w:pos="10076"/>
+          <w:tab w:val="left" w:pos="10992"/>
+          <w:tab w:val="left" w:pos="11908"/>
+          <w:tab w:val="left" w:pos="12824"/>
+          <w:tab w:val="left" w:pos="13740"/>
+          <w:tab w:val="left" w:pos="14656"/>
+        </w:tabs>
+        <w:spacing w:after="0" w:line="240" w:lineRule="auto"/>
+        <w:rPr>
+          <w:rFonts w:eastAsia="NanumGothic" w:cs="Courier New"/>
+          <w:spacing w:val="3"/>
+          <w:szCs w:val="20"/>
+          <w:bdr w:val="none" w:sz="0" w:space="0" w:color="auto" w:frame="1"/>
+        </w:rPr>
+      </w:pPr>
+      <w:r>
+        <w:rPr>
+          <w:rFonts w:eastAsia="NanumGothic" w:cs="Courier New"/>
+          <w:spacing w:val="3"/>
+          <w:szCs w:val="20"/>
+          <w:bdr w:val="none" w:sz="0" w:space="0" w:color="auto" w:frame="1"/>
+        </w:rPr>
+        <w:t xml:space="preserve">  </w:t>
+      </w:r>
+      <w:proofErr w:type="gramStart"/>
+      <w:r>
+        <w:rPr>
+          <w:rFonts w:eastAsia="NanumGothic" w:cs="Courier New"/>
+          <w:spacing w:val="3"/>
+          <w:szCs w:val="20"/>
+          <w:bdr w:val="none" w:sz="0" w:space="0" w:color="auto" w:frame="1"/>
+        </w:rPr>
+        <w:t>mutate(</w:t>
+      </w:r>
+      <w:proofErr w:type="spellStart"/>
+      <w:proofErr w:type="gramEnd"/>
+      <w:r>
+        <w:rPr>
+          <w:rFonts w:eastAsia="NanumGothic" w:cs="Courier New"/>
+          <w:spacing w:val="3"/>
+          <w:szCs w:val="20"/>
+          <w:bdr w:val="none" w:sz="0" w:space="0" w:color="auto" w:frame="1"/>
+        </w:rPr>
+        <w:t>size_m</w:t>
+      </w:r>
+      <w:proofErr w:type="spellEnd"/>
+      <w:r>
+        <w:rPr>
+          <w:rFonts w:eastAsia="NanumGothic" w:cs="Courier New"/>
+          <w:spacing w:val="3"/>
+          <w:szCs w:val="20"/>
+          <w:bdr w:val="none" w:sz="0" w:space="0" w:color="auto" w:frame="1"/>
+        </w:rPr>
+        <w:t xml:space="preserve"> = </w:t>
+      </w:r>
+      <w:proofErr w:type="spellStart"/>
+      <w:r>
+        <w:rPr>
+          <w:rFonts w:eastAsia="NanumGothic" w:cs="Courier New"/>
+          <w:spacing w:val="3"/>
+          <w:szCs w:val="20"/>
+          <w:bdr w:val="none" w:sz="0" w:space="0" w:color="auto" w:frame="1"/>
+        </w:rPr>
+        <w:t>size_mm</w:t>
+      </w:r>
+      <w:proofErr w:type="spellEnd"/>
+      <w:r>
+        <w:rPr>
+          <w:rFonts w:eastAsia="NanumGothic" w:cs="Courier New"/>
+          <w:spacing w:val="3"/>
+          <w:szCs w:val="20"/>
+          <w:bdr w:val="none" w:sz="0" w:space="0" w:color="auto" w:frame="1"/>
+        </w:rPr>
+        <w:t xml:space="preserve"> / 1000, </w:t>
+      </w:r>
+    </w:p>
+    <w:p>
+      <w:pPr>
+        <w:tabs>
+          <w:tab w:val="left" w:pos="916"/>
+          <w:tab w:val="left" w:pos="1832"/>
+          <w:tab w:val="left" w:pos="2748"/>
+          <w:tab w:val="left" w:pos="3664"/>
+          <w:tab w:val="left" w:pos="4580"/>
+          <w:tab w:val="left" w:pos="5496"/>
+          <w:tab w:val="left" w:pos="6412"/>
+          <w:tab w:val="left" w:pos="7328"/>
+          <w:tab w:val="left" w:pos="8244"/>
+          <w:tab w:val="left" w:pos="9160"/>
+          <w:tab w:val="left" w:pos="10076"/>
+          <w:tab w:val="left" w:pos="10992"/>
+          <w:tab w:val="left" w:pos="11908"/>
+          <w:tab w:val="left" w:pos="12824"/>
+          <w:tab w:val="left" w:pos="13740"/>
+          <w:tab w:val="left" w:pos="14656"/>
+        </w:tabs>
+        <w:spacing w:after="0" w:line="240" w:lineRule="auto"/>
+        <w:rPr>
+          <w:rFonts w:eastAsia="NanumGothic" w:cs="Courier New"/>
+          <w:spacing w:val="3"/>
+          <w:szCs w:val="20"/>
+          <w:bdr w:val="none" w:sz="0" w:space="0" w:color="auto" w:frame="1"/>
+        </w:rPr>
+      </w:pPr>
+      <w:r>
+        <w:rPr>
+          <w:rFonts w:eastAsia="NanumGothic" w:cs="Courier New"/>
+          <w:spacing w:val="3"/>
+          <w:szCs w:val="20"/>
+          <w:bdr w:val="none" w:sz="0" w:space="0" w:color="auto" w:frame="1"/>
+        </w:rPr>
+        <w:t xml:space="preserve">         </w:t>
+      </w:r>
+      <w:proofErr w:type="spellStart"/>
+      <w:r>
+        <w:rPr>
+          <w:rFonts w:eastAsia="NanumGothic" w:cs="Courier New"/>
+          <w:spacing w:val="3"/>
+          <w:szCs w:val="20"/>
+          <w:bdr w:val="none" w:sz="0" w:space="0" w:color="auto" w:frame="1"/>
+        </w:rPr>
+        <w:t>millenia</w:t>
+      </w:r>
+      <w:proofErr w:type="spellEnd"/>
+      <w:r>
+        <w:rPr>
+          <w:rFonts w:eastAsia="NanumGothic" w:cs="Courier New"/>
+          <w:spacing w:val="3"/>
+          <w:szCs w:val="20"/>
+          <w:bdr w:val="none" w:sz="0" w:space="0" w:color="auto" w:frame="1"/>
+        </w:rPr>
+        <w:t xml:space="preserve"> = 2000,</w:t>
+      </w:r>
+    </w:p>
+    <w:p>
+      <w:pPr>
+        <w:tabs>
+          <w:tab w:val="left" w:pos="916"/>
+          <w:tab w:val="left" w:pos="1832"/>
+          <w:tab w:val="left" w:pos="2748"/>
+          <w:tab w:val="left" w:pos="3664"/>
+          <w:tab w:val="left" w:pos="4580"/>
+          <w:tab w:val="left" w:pos="5496"/>
+          <w:tab w:val="left" w:pos="6412"/>
+          <w:tab w:val="left" w:pos="7328"/>
+          <w:tab w:val="left" w:pos="8244"/>
+          <w:tab w:val="left" w:pos="9160"/>
+          <w:tab w:val="left" w:pos="10076"/>
+          <w:tab w:val="left" w:pos="10992"/>
+          <w:tab w:val="left" w:pos="11908"/>
+          <w:tab w:val="left" w:pos="12824"/>
+          <w:tab w:val="left" w:pos="13740"/>
+          <w:tab w:val="left" w:pos="14656"/>
+        </w:tabs>
+        <w:spacing w:after="0" w:line="240" w:lineRule="auto"/>
+        <w:rPr>
+          <w:rFonts w:eastAsia="NanumGothic" w:cs="Courier New"/>
+          <w:spacing w:val="3"/>
+          <w:szCs w:val="20"/>
+        </w:rPr>
+      </w:pPr>
+      <w:r>
+        <w:rPr>
+          <w:rFonts w:eastAsia="NanumGothic" w:cs="Courier New"/>
+          <w:spacing w:val="3"/>
+          <w:szCs w:val="20"/>
+          <w:bdr w:val="none" w:sz="0" w:space="0" w:color="auto" w:frame="1"/>
+        </w:rPr>
+        <w:t xml:space="preserve">         observer = "Allison Horst")</w:t>
+      </w:r>
+    </w:p>
+    <w:p>
+      <w:pPr>
+        <w:pStyle w:val="Heading2"/>
+        <w:spacing w:before="0"/>
+        <w:rPr>
+          <w:rFonts w:ascii="NanumGothic" w:eastAsia="NanumGothic" w:hAnsi="NanumGothic" w:cs="Helvetica"/>
+          <w:color w:val="auto"/>
+          <w:spacing w:val="3"/>
+          <w:sz w:val="20"/>
+          <w:szCs w:val="20"/>
+        </w:rPr>
+      </w:pPr>
+      <w:proofErr w:type="gramStart"/>
+      <w:r>
+        <w:rPr>
+          <w:rStyle w:val="HTMLCode"/>
+          <w:rFonts w:ascii="NanumGothic" w:eastAsia="NanumGothic" w:hAnsi="NanumGothic"/>
+          <w:color w:val="auto"/>
+          <w:spacing w:val="3"/>
+          <w:bdr w:val="none" w:sz="0" w:space="0" w:color="auto" w:frame="1"/>
+          <w:shd w:val="clear" w:color="auto" w:fill="F7F7F7"/>
+        </w:rPr>
+        <w:t>select(</w:t>
+      </w:r>
+      <w:proofErr w:type="gramEnd"/>
+      <w:r>
+        <w:rPr>
+          <w:rStyle w:val="HTMLCode"/>
+          <w:rFonts w:ascii="NanumGothic" w:eastAsia="NanumGothic" w:hAnsi="NanumGothic"/>
+          <w:color w:val="auto"/>
+          <w:spacing w:val="3"/>
+          <w:bdr w:val="none" w:sz="0" w:space="0" w:color="auto" w:frame="1"/>
+          <w:shd w:val="clear" w:color="auto" w:fill="F7F7F7"/>
+        </w:rPr>
+        <w:t>)</w:t>
+      </w:r>
+    </w:p>
+    <w:p>
+      <w:pPr>
+        <w:pStyle w:val="NormalWeb"/>
+        <w:spacing w:before="0" w:beforeAutospacing="0" w:after="0" w:afterAutospacing="0"/>
+        <w:rPr>
+          <w:rFonts w:ascii="NanumGothic" w:eastAsia="NanumGothic" w:hAnsi="NanumGothic" w:cs="Helvetica"/>
+          <w:spacing w:val="3"/>
+          <w:sz w:val="20"/>
+          <w:szCs w:val="20"/>
+        </w:rPr>
+      </w:pPr>
+      <w:r>
+        <w:rPr>
+          <w:rFonts w:ascii="NanumGothic" w:eastAsia="NanumGothic" w:hAnsi="NanumGothic" w:cs="Helvetica"/>
+          <w:spacing w:val="3"/>
+          <w:sz w:val="20"/>
+          <w:szCs w:val="20"/>
+        </w:rPr>
+        <w:t>We will end with one final function, </w:t>
+      </w:r>
+      <w:r>
+        <w:rPr>
+          <w:rStyle w:val="HTMLCode"/>
+          <w:rFonts w:ascii="NanumGothic" w:eastAsia="NanumGothic" w:hAnsi="NanumGothic"/>
+          <w:spacing w:val="3"/>
+          <w:bdr w:val="none" w:sz="0" w:space="0" w:color="auto" w:frame="1"/>
+          <w:shd w:val="clear" w:color="auto" w:fill="F7F7F7"/>
+        </w:rPr>
+        <w:t>select</w:t>
+      </w:r>
+      <w:r>
+        <w:rPr>
+          <w:rFonts w:ascii="NanumGothic" w:eastAsia="NanumGothic" w:hAnsi="NanumGothic" w:cs="Helvetica"/>
+          <w:spacing w:val="3"/>
+          <w:sz w:val="20"/>
+          <w:szCs w:val="20"/>
+        </w:rPr>
+        <w:t>. This is how to choose, retain, and move your data by columns:</w:t>
+      </w:r>
+    </w:p>
+    <w:p>
+      <w:pPr>
+        <w:rPr>
+          <w:rFonts w:eastAsia="NanumGothic"/>
+          <w:szCs w:val="20"/>
+        </w:rPr>
+      </w:pPr>
+    </w:p>
+    <w:p>
+      <w:pPr>
+        <w:spacing w:after="204" w:line="240" w:lineRule="auto"/>
+        <w:rPr>
+          <w:rFonts w:eastAsia="NanumGothic" w:cs="Helvetica"/>
+          <w:spacing w:val="3"/>
+          <w:szCs w:val="20"/>
+        </w:rPr>
+      </w:pPr>
+      <w:r>
+        <w:rPr>
+          <w:rFonts w:eastAsia="NanumGothic" w:cs="Helvetica"/>
+          <w:spacing w:val="3"/>
+          <w:szCs w:val="20"/>
+        </w:rPr>
+        <w:t>Let’s say that we want to present this data finally with only columns for date, site, and size in meters. We would do this:</w:t>
+      </w:r>
+    </w:p>
+    <w:p>
+      <w:pPr>
+        <w:tabs>
+          <w:tab w:val="left" w:pos="916"/>
+          <w:tab w:val="left" w:pos="1832"/>
+          <w:tab w:val="left" w:pos="2748"/>
+          <w:tab w:val="left" w:pos="3664"/>
+          <w:tab w:val="left" w:pos="4580"/>
+          <w:tab w:val="left" w:pos="5496"/>
+          <w:tab w:val="left" w:pos="6412"/>
+          <w:tab w:val="left" w:pos="7328"/>
+          <w:tab w:val="left" w:pos="8244"/>
+          <w:tab w:val="left" w:pos="9160"/>
+          <w:tab w:val="left" w:pos="10076"/>
+          <w:tab w:val="left" w:pos="10992"/>
+          <w:tab w:val="left" w:pos="11908"/>
+          <w:tab w:val="left" w:pos="12824"/>
+          <w:tab w:val="left" w:pos="13740"/>
+          <w:tab w:val="left" w:pos="14656"/>
+        </w:tabs>
+        <w:spacing w:after="0" w:line="240" w:lineRule="auto"/>
+        <w:rPr>
+          <w:rFonts w:eastAsia="NanumGothic" w:cs="Courier New"/>
+          <w:spacing w:val="3"/>
+          <w:szCs w:val="20"/>
+          <w:bdr w:val="none" w:sz="0" w:space="0" w:color="auto" w:frame="1"/>
+        </w:rPr>
+      </w:pPr>
+      <w:proofErr w:type="spellStart"/>
+      <w:r>
+        <w:rPr>
+          <w:rFonts w:eastAsia="NanumGothic" w:cs="Courier New"/>
+          <w:spacing w:val="3"/>
+          <w:szCs w:val="20"/>
+          <w:bdr w:val="none" w:sz="0" w:space="0" w:color="auto" w:frame="1"/>
+        </w:rPr>
+        <w:t>lobsters_detailed</w:t>
+      </w:r>
+      <w:proofErr w:type="spellEnd"/>
+      <w:r>
+        <w:rPr>
+          <w:rFonts w:eastAsia="NanumGothic" w:cs="Courier New"/>
+          <w:spacing w:val="3"/>
+          <w:szCs w:val="20"/>
+          <w:bdr w:val="none" w:sz="0" w:space="0" w:color="auto" w:frame="1"/>
+        </w:rPr>
+        <w:t xml:space="preserve"> %&gt;%</w:t>
+      </w:r>
+    </w:p>
+    <w:p>
+      <w:pPr>
+        <w:tabs>
+          <w:tab w:val="left" w:pos="916"/>
+          <w:tab w:val="left" w:pos="1832"/>
+          <w:tab w:val="left" w:pos="2748"/>
+          <w:tab w:val="left" w:pos="3664"/>
+          <w:tab w:val="left" w:pos="4580"/>
+          <w:tab w:val="left" w:pos="5496"/>
+          <w:tab w:val="left" w:pos="6412"/>
+          <w:tab w:val="left" w:pos="7328"/>
+          <w:tab w:val="left" w:pos="8244"/>
+          <w:tab w:val="left" w:pos="9160"/>
+          <w:tab w:val="left" w:pos="10076"/>
+          <w:tab w:val="left" w:pos="10992"/>
+          <w:tab w:val="left" w:pos="11908"/>
+          <w:tab w:val="left" w:pos="12824"/>
+          <w:tab w:val="left" w:pos="13740"/>
+          <w:tab w:val="left" w:pos="14656"/>
+        </w:tabs>
+        <w:spacing w:after="0" w:line="240" w:lineRule="auto"/>
+        <w:rPr>
+          <w:rFonts w:eastAsia="NanumGothic" w:cs="Courier New"/>
+          <w:spacing w:val="3"/>
+          <w:szCs w:val="20"/>
+        </w:rPr>
+      </w:pPr>
+      <w:r>
+        <w:rPr>
+          <w:rFonts w:eastAsia="NanumGothic" w:cs="Courier New"/>
+          <w:spacing w:val="3"/>
+          <w:szCs w:val="20"/>
+          <w:bdr w:val="none" w:sz="0" w:space="0" w:color="auto" w:frame="1"/>
+        </w:rPr>
+        <w:t xml:space="preserve">  </w:t>
+      </w:r>
+      <w:proofErr w:type="gramStart"/>
+      <w:r>
+        <w:rPr>
+          <w:rFonts w:eastAsia="NanumGothic" w:cs="Courier New"/>
+          <w:spacing w:val="3"/>
+          <w:szCs w:val="20"/>
+          <w:bdr w:val="none" w:sz="0" w:space="0" w:color="auto" w:frame="1"/>
+        </w:rPr>
+        <w:t>select(</w:t>
+      </w:r>
+      <w:proofErr w:type="gramEnd"/>
+      <w:r>
+        <w:rPr>
+          <w:rFonts w:eastAsia="NanumGothic" w:cs="Courier New"/>
+          <w:spacing w:val="3"/>
+          <w:szCs w:val="20"/>
+          <w:bdr w:val="none" w:sz="0" w:space="0" w:color="auto" w:frame="1"/>
+        </w:rPr>
+        <w:t xml:space="preserve">date, site, </w:t>
+      </w:r>
+      <w:proofErr w:type="spellStart"/>
+      <w:r>
+        <w:rPr>
+          <w:rFonts w:eastAsia="NanumGothic" w:cs="Courier New"/>
+          <w:spacing w:val="3"/>
+          <w:szCs w:val="20"/>
+          <w:bdr w:val="none" w:sz="0" w:space="0" w:color="auto" w:frame="1"/>
+        </w:rPr>
+        <w:t>size_m</w:t>
+      </w:r>
+      <w:proofErr w:type="spellEnd"/>
+      <w:r>
+        <w:rPr>
+          <w:rFonts w:eastAsia="NanumGothic" w:cs="Courier New"/>
+          <w:spacing w:val="3"/>
+          <w:szCs w:val="20"/>
+          <w:bdr w:val="none" w:sz="0" w:space="0" w:color="auto" w:frame="1"/>
+        </w:rPr>
+        <w:t>)</w:t>
+      </w:r>
+    </w:p>
+    <w:p>
+      <w:pPr>
+        <w:shd w:val="clear" w:color="auto" w:fill="FFFFFF" w:themeFill="background1"/>
+        <w:rPr>
+          <w:rFonts w:eastAsia="NanumGothic"/>
+          <w:szCs w:val="20"/>
+        </w:rPr>
+      </w:pPr>
+    </w:p>
+    <w:p>
+      <w:pPr>
+        <w:shd w:val="clear" w:color="auto" w:fill="FFFFFF" w:themeFill="background1"/>
+        <w:rPr>
+          <w:rFonts w:eastAsia="NanumGothic"/>
+          <w:szCs w:val="20"/>
+        </w:rPr>
+      </w:pPr>
       <w:bookmarkStart w:id="0" w:name="_GoBack"/>
-      <w:r>
-        <w:rPr>
-          <w:rFonts w:eastAsia="NanumGothic"/>
-          <w:szCs w:val="20"/>
-        </w:rPr>
-        <w:t>library(</w:t>
-      </w:r>
-      <w:proofErr w:type="spellStart"/>
-      <w:r>
-        <w:rPr>
-          <w:rFonts w:eastAsia="NanumGothic"/>
-          <w:szCs w:val="20"/>
-        </w:rPr>
-        <w:t>gt</w:t>
-      </w:r>
-      <w:proofErr w:type="spellEnd"/>
-      <w:r>
-        <w:rPr>
-          <w:rFonts w:eastAsia="NanumGothic"/>
-          <w:szCs w:val="20"/>
-        </w:rPr>
-        <w:t>)</w:t>
-      </w:r>
-    </w:p>
-    <w:p>
-      <w:pPr>
-        <w:shd w:val="clear" w:color="auto" w:fill="FFFFFF" w:themeFill="background1"/>
-        <w:rPr>
-          <w:rFonts w:eastAsia="NanumGothic"/>
-          <w:szCs w:val="20"/>
-        </w:rPr>
-      </w:pPr>
-      <w:proofErr w:type="spellStart"/>
-      <w:r>
-        <w:rPr>
-          <w:rFonts w:eastAsia="NanumGothic"/>
-          <w:szCs w:val="20"/>
-        </w:rPr>
-        <w:t>exibble</w:t>
-      </w:r>
-      <w:proofErr w:type="spellEnd"/>
-      <w:r>
-        <w:rPr>
-          <w:rFonts w:eastAsia="NanumGothic"/>
-          <w:szCs w:val="20"/>
-        </w:rPr>
-        <w:t xml:space="preserve"> %&gt;%</w:t>
-      </w:r>
-    </w:p>
-    <w:p>
-      <w:pPr>
-        <w:shd w:val="clear" w:color="auto" w:fill="FFFFFF" w:themeFill="background1"/>
-        <w:rPr>
-          <w:rFonts w:eastAsia="NanumGothic"/>
-          <w:szCs w:val="20"/>
-        </w:rPr>
-      </w:pPr>
-      <w:r>
-        <w:rPr>
-          <w:rFonts w:eastAsia="NanumGothic"/>
-          <w:szCs w:val="20"/>
-        </w:rPr>
-        <w:t xml:space="preserve">  </w:t>
-      </w:r>
-      <w:proofErr w:type="spellStart"/>
-      <w:proofErr w:type="gramStart"/>
-      <w:r>
-        <w:rPr>
-          <w:rFonts w:eastAsia="NanumGothic"/>
-          <w:szCs w:val="20"/>
-        </w:rPr>
-        <w:t>gt</w:t>
-      </w:r>
-      <w:proofErr w:type="spellEnd"/>
-      <w:r>
-        <w:rPr>
-          <w:rFonts w:eastAsia="NanumGothic"/>
-          <w:szCs w:val="20"/>
-        </w:rPr>
-        <w:t>(</w:t>
-      </w:r>
-      <w:proofErr w:type="gramEnd"/>
-      <w:r>
-        <w:rPr>
-          <w:rFonts w:eastAsia="NanumGothic"/>
-          <w:szCs w:val="20"/>
-        </w:rPr>
-        <w:t>) %&gt;%</w:t>
-      </w:r>
-    </w:p>
-    <w:p>
-      <w:pPr>
-        <w:shd w:val="clear" w:color="auto" w:fill="FFFFFF" w:themeFill="background1"/>
-        <w:rPr>
-          <w:rFonts w:eastAsia="NanumGothic"/>
-          <w:szCs w:val="20"/>
-        </w:rPr>
-      </w:pPr>
-      <w:r>
-        <w:rPr>
-          <w:rFonts w:eastAsia="NanumGothic"/>
-          <w:szCs w:val="20"/>
-        </w:rPr>
-        <w:t xml:space="preserve">  </w:t>
-      </w:r>
-      <w:proofErr w:type="spellStart"/>
-      <w:r>
-        <w:rPr>
-          <w:rFonts w:eastAsia="NanumGothic"/>
-          <w:szCs w:val="20"/>
-        </w:rPr>
-        <w:t>fmt_</w:t>
-      </w:r>
-      <w:proofErr w:type="gramStart"/>
-      <w:r>
-        <w:rPr>
-          <w:rFonts w:eastAsia="NanumGothic"/>
-          <w:szCs w:val="20"/>
-        </w:rPr>
-        <w:t>number</w:t>
-      </w:r>
-      <w:proofErr w:type="spellEnd"/>
-      <w:r>
-        <w:rPr>
-          <w:rFonts w:eastAsia="NanumGothic"/>
-          <w:szCs w:val="20"/>
-        </w:rPr>
-        <w:t>(</w:t>
-      </w:r>
-      <w:proofErr w:type="gramEnd"/>
-    </w:p>
-    <w:p>
-      <w:pPr>
-        <w:shd w:val="clear" w:color="auto" w:fill="FFFFFF" w:themeFill="background1"/>
-        <w:rPr>
-          <w:rFonts w:eastAsia="NanumGothic"/>
-          <w:szCs w:val="20"/>
-        </w:rPr>
-      </w:pPr>
-      <w:r>
-        <w:rPr>
-          <w:rFonts w:eastAsia="NanumGothic"/>
-          <w:szCs w:val="20"/>
-        </w:rPr>
-        <w:t xml:space="preserve">    columns = num,</w:t>
-      </w:r>
-    </w:p>
-    <w:p>
-      <w:pPr>
-        <w:shd w:val="clear" w:color="auto" w:fill="FFFFFF" w:themeFill="background1"/>
-        <w:rPr>
-          <w:rFonts w:eastAsia="NanumGothic"/>
-          <w:szCs w:val="20"/>
-        </w:rPr>
-      </w:pPr>
-      <w:r>
-        <w:rPr>
-          <w:rFonts w:eastAsia="NanumGothic"/>
-          <w:szCs w:val="20"/>
-        </w:rPr>
-        <w:t xml:space="preserve">    decimals = 3,</w:t>
-      </w:r>
-    </w:p>
-    <w:p>
-      <w:pPr>
-        <w:shd w:val="clear" w:color="auto" w:fill="FFFFFF" w:themeFill="background1"/>
-        <w:rPr>
-          <w:rFonts w:eastAsia="NanumGothic"/>
-          <w:szCs w:val="20"/>
-        </w:rPr>
-      </w:pPr>
-      <w:r>
-        <w:rPr>
-          <w:rFonts w:eastAsia="NanumGothic"/>
-          <w:szCs w:val="20"/>
-        </w:rPr>
-        <w:t xml:space="preserve">    </w:t>
-      </w:r>
-      <w:proofErr w:type="spellStart"/>
-      <w:r>
-        <w:rPr>
-          <w:rFonts w:eastAsia="NanumGothic"/>
-          <w:szCs w:val="20"/>
-        </w:rPr>
-        <w:t>use_seps</w:t>
-      </w:r>
-      <w:proofErr w:type="spellEnd"/>
-      <w:r>
-        <w:rPr>
-          <w:rFonts w:eastAsia="NanumGothic"/>
-          <w:szCs w:val="20"/>
-        </w:rPr>
-        <w:t xml:space="preserve"> = FLASE</w:t>
-      </w:r>
-    </w:p>
-    <w:p>
-      <w:pPr>
-        <w:shd w:val="clear" w:color="auto" w:fill="FFFFFF" w:themeFill="background1"/>
-        <w:rPr>
-          <w:rFonts w:eastAsia="NanumGothic"/>
-          <w:szCs w:val="20"/>
-        </w:rPr>
-      </w:pPr>
-      <w:r>
-        <w:rPr>
-          <w:rFonts w:eastAsia="NanumGothic"/>
-          <w:szCs w:val="20"/>
-        </w:rPr>
-        <w:t xml:space="preserve">  )</w:t>
-      </w:r>
       <w:bookmarkEnd w:id="0"/>
     </w:p>
     <w:sectPr>

</xml_diff>